<commit_message>
code_smells_element1-long parameter list.docx fixed after review
</commit_message>
<xml_diff>
--- a/Project/Phase 1/Sprint2/Bernardo Reis 57802/code_smells_element1-long parameter list.docx
+++ b/Project/Phase 1/Sprint2/Bernardo Reis 57802/code_smells_element1-long parameter list.docx
@@ -464,7 +464,23 @@
           <w:szCs w:val="24"/>
           <w:lang w:val="en-US"/>
         </w:rPr>
-        <w:t xml:space="preserve">, the method </w:t>
+        <w:t xml:space="preserve">, the </w:t>
+      </w:r>
+      <w:r>
+        <w:rPr>
+          <w:sz w:val="24"/>
+          <w:szCs w:val="24"/>
+          <w:lang w:val="en-US"/>
+        </w:rPr>
+        <w:t>constructor</w:t>
+      </w:r>
+      <w:r>
+        <w:rPr>
+          <w:sz w:val="24"/>
+          <w:szCs w:val="24"/>
+          <w:lang w:val="en-US"/>
+        </w:rPr>
+        <w:t xml:space="preserve"> </w:t>
       </w:r>
       <w:r>
         <w:rPr>

</xml_diff>